<commit_message>
added system nav & screenshots of user story 1,2,3
</commit_message>
<xml_diff>
--- a/Task_3/CS251-2025-S14-Mostafa Hesham-20230280-20231189-20231109-Tharwa-SRS-v1.0.docx
+++ b/Task_3/CS251-2025-S14-Mostafa Hesham-20230280-20231189-20231109-Tharwa-SRS-v1.0.docx
@@ -431,8 +431,21 @@
           </w:tcPr>
           <w:p>
             <w:r>
-              <w:t>Fatema El-Zhraa Ahmed Mohamed El-Fiky</w:t>
-            </w:r>
+              <w:t>Fatema El-</w:t>
+            </w:r>
+            <w:proofErr w:type="spellStart"/>
+            <w:r>
+              <w:t>Zhraa</w:t>
+            </w:r>
+            <w:proofErr w:type="spellEnd"/>
+            <w:r>
+              <w:t xml:space="preserve"> Ahmed Mohamed El-</w:t>
+            </w:r>
+            <w:proofErr w:type="spellStart"/>
+            <w:r>
+              <w:t>Fiky</w:t>
+            </w:r>
+            <w:proofErr w:type="spellEnd"/>
           </w:p>
         </w:tc>
         <w:tc>
@@ -527,7 +540,6 @@
           <w:docPartUnique/>
         </w:docPartObj>
       </w:sdtPr>
-      <w:sdtEndPr/>
       <w:sdtContent>
         <w:p>
           <w:pPr>
@@ -1447,6 +1459,7 @@
         </w:rPr>
       </w:pPr>
       <w:r>
+        <w:lastRenderedPageBreak/>
         <w:tab/>
       </w:r>
     </w:p>
@@ -1462,7 +1475,6 @@
         <w:rPr>
           <w:color w:val="4F81BD" w:themeColor="accent1"/>
         </w:rPr>
-        <w:lastRenderedPageBreak/>
         <w:t>Team</w:t>
       </w:r>
       <w:bookmarkEnd w:id="0"/>
@@ -2029,6 +2041,7 @@
           <w:sz w:val="40"/>
           <w:szCs w:val="40"/>
         </w:rPr>
+        <w:lastRenderedPageBreak/>
         <w:t>Introduction</w:t>
       </w:r>
     </w:p>
@@ -2043,7 +2056,6 @@
         </w:rPr>
       </w:pPr>
       <w:r>
-        <w:lastRenderedPageBreak/>
         <w:t>Software Purpose</w:t>
       </w:r>
       <w:bookmarkEnd w:id="3"/>
@@ -2295,7 +2307,6 @@
         </w:rPr>
       </w:pPr>
       <w:r>
-        <w:lastRenderedPageBreak/>
         <w:t>Definitions, acronyms, and abbreviations</w:t>
       </w:r>
       <w:bookmarkEnd w:id="5"/>
@@ -2982,7 +2993,6 @@
               <w:rPr>
                 <w:color w:val="000000" w:themeColor="text1"/>
               </w:rPr>
-              <w:lastRenderedPageBreak/>
               <w:t>Requirement ID</w:t>
             </w:r>
           </w:p>
@@ -4021,6 +4031,7 @@
                 <w:sz w:val="24"/>
                 <w:szCs w:val="24"/>
               </w:rPr>
+              <w:lastRenderedPageBreak/>
               <w:t xml:space="preserve">Presenting </w:t>
             </w:r>
             <w:r>
@@ -4704,7 +4715,6 @@
               <w:rPr>
                 <w:color w:val="000000" w:themeColor="text1"/>
               </w:rPr>
-              <w:lastRenderedPageBreak/>
               <w:t xml:space="preserve">Measures </w:t>
             </w:r>
           </w:p>
@@ -5371,6 +5381,7 @@
                 <w:color w:val="000000" w:themeColor="text1"/>
                 <w:sz w:val="24"/>
               </w:rPr>
+              <w:lastRenderedPageBreak/>
               <w:t>Usability</w:t>
             </w:r>
           </w:p>
@@ -5438,7 +5449,6 @@
                 <w:sz w:val="24"/>
                 <w:szCs w:val="24"/>
               </w:rPr>
-              <w:lastRenderedPageBreak/>
               <w:t>The system must work seamlessly across mobile, tablets, and desktops, adapting to screen sizes dynamically.</w:t>
             </w:r>
           </w:p>
@@ -5462,7 +5472,6 @@
                 <w:color w:val="000000" w:themeColor="text1"/>
                 <w:sz w:val="24"/>
               </w:rPr>
-              <w:lastRenderedPageBreak/>
               <w:t>Portability and</w:t>
             </w:r>
             <w:r>
@@ -5641,6 +5650,7 @@
         <w:pStyle w:val="Heading2"/>
       </w:pPr>
       <w:r>
+        <w:lastRenderedPageBreak/>
         <w:t>Use Case Model</w:t>
       </w:r>
       <w:bookmarkStart w:id="10" w:name="_Toc128921825"/>
@@ -5743,7 +5753,6 @@
           <w:sz w:val="24"/>
           <w:szCs w:val="24"/>
         </w:rPr>
-        <w:lastRenderedPageBreak/>
         <w:t>Financial advisors</w:t>
       </w:r>
       <w:r>
@@ -5905,6 +5914,9 @@
         <w:pStyle w:val="Heading2"/>
       </w:pPr>
     </w:p>
+    <w:p/>
+    <w:p/>
+    <w:p/>
     <w:p/>
     <w:p/>
     <w:p>
@@ -6842,7 +6854,6 @@
               <w:spacing w:after="0"/>
             </w:pPr>
             <w:r>
-              <w:lastRenderedPageBreak/>
               <w:t>3- User Fill the input fields with data</w:t>
             </w:r>
           </w:p>
@@ -6995,6 +7006,7 @@
                 <w:sz w:val="24"/>
                 <w:szCs w:val="24"/>
               </w:rPr>
+              <w:lastRenderedPageBreak/>
               <w:t xml:space="preserve">                      Actor Action</w:t>
             </w:r>
           </w:p>
@@ -7325,6 +7337,67 @@
           <w:szCs w:val="28"/>
         </w:rPr>
         <w:t xml:space="preserve">Screen Design  </w:t>
+      </w:r>
+      <w:r>
+        <w:rPr>
+          <w:rFonts w:eastAsia="Times New Roman" w:cstheme="minorHAnsi"/>
+          <w:b/>
+          <w:bCs/>
+          <w:color w:val="1F3864"/>
+          <w:sz w:val="28"/>
+          <w:szCs w:val="28"/>
+        </w:rPr>
+        <w:br/>
+      </w:r>
+      <w:r>
+        <w:rPr>
+          <w:rFonts w:eastAsia="Times New Roman" w:cstheme="minorHAnsi"/>
+          <w:noProof/>
+          <w:color w:val="000000"/>
+          <w:sz w:val="28"/>
+          <w:szCs w:val="28"/>
+        </w:rPr>
+        <w:drawing>
+          <wp:inline distT="0" distB="0" distL="0" distR="0" wp14:anchorId="20CB7301" wp14:editId="14A54B6F">
+            <wp:extent cx="6126480" cy="2697480"/>
+            <wp:effectExtent l="0" t="0" r="7620" b="7620"/>
+            <wp:docPr id="261041600" name="Picture 3" descr="A screenshot of a cell phone&#10;&#10;AI-generated content may be incorrect."/>
+            <wp:cNvGraphicFramePr>
+              <a:graphicFrameLocks xmlns:a="http://schemas.openxmlformats.org/drawingml/2006/main" noChangeAspect="1"/>
+            </wp:cNvGraphicFramePr>
+            <a:graphic xmlns:a="http://schemas.openxmlformats.org/drawingml/2006/main">
+              <a:graphicData uri="http://schemas.openxmlformats.org/drawingml/2006/picture">
+                <pic:pic xmlns:pic="http://schemas.openxmlformats.org/drawingml/2006/picture">
+                  <pic:nvPicPr>
+                    <pic:cNvPr id="261041600" name="Picture 3" descr="A screenshot of a cell phone&#10;&#10;AI-generated content may be incorrect."/>
+                    <pic:cNvPicPr/>
+                  </pic:nvPicPr>
+                  <pic:blipFill>
+                    <a:blip r:embed="rId18" cstate="print">
+                      <a:extLst>
+                        <a:ext uri="{28A0092B-C50C-407E-A947-70E740481C1C}">
+                          <a14:useLocalDpi xmlns:a14="http://schemas.microsoft.com/office/drawing/2010/main" val="0"/>
+                        </a:ext>
+                      </a:extLst>
+                    </a:blip>
+                    <a:stretch>
+                      <a:fillRect/>
+                    </a:stretch>
+                  </pic:blipFill>
+                  <pic:spPr>
+                    <a:xfrm>
+                      <a:off x="0" y="0"/>
+                      <a:ext cx="6126480" cy="2697480"/>
+                    </a:xfrm>
+                    <a:prstGeom prst="rect">
+                      <a:avLst/>
+                    </a:prstGeom>
+                  </pic:spPr>
+                </pic:pic>
+              </a:graphicData>
+            </a:graphic>
+          </wp:inline>
+        </w:drawing>
       </w:r>
     </w:p>
     <w:p>
@@ -9569,7 +9642,82 @@
           <w:sz w:val="28"/>
           <w:szCs w:val="28"/>
         </w:rPr>
-        <w:t xml:space="preserve">Screen Design  </w:t>
+        <w:lastRenderedPageBreak/>
+        <w:t>Screen Design</w:t>
+      </w:r>
+      <w:r>
+        <w:rPr>
+          <w:rFonts w:eastAsia="Times New Roman" w:cstheme="minorHAnsi"/>
+          <w:b/>
+          <w:bCs/>
+          <w:color w:val="1F3864"/>
+          <w:sz w:val="28"/>
+          <w:szCs w:val="28"/>
+        </w:rPr>
+        <w:br/>
+      </w:r>
+      <w:r>
+        <w:rPr>
+          <w:rFonts w:eastAsia="Times New Roman" w:cstheme="minorHAnsi"/>
+          <w:b/>
+          <w:bCs/>
+          <w:noProof/>
+          <w:color w:val="1F3864"/>
+          <w:sz w:val="28"/>
+          <w:szCs w:val="28"/>
+        </w:rPr>
+        <w:drawing>
+          <wp:inline distT="0" distB="0" distL="0" distR="0" wp14:anchorId="01B4721A" wp14:editId="0E6C25FC">
+            <wp:extent cx="6126480" cy="3404870"/>
+            <wp:effectExtent l="0" t="0" r="7620" b="5080"/>
+            <wp:docPr id="1796303391" name="Picture 5" descr="A screenshot of a computer&#10;&#10;AI-generated content may be incorrect."/>
+            <wp:cNvGraphicFramePr>
+              <a:graphicFrameLocks xmlns:a="http://schemas.openxmlformats.org/drawingml/2006/main" noChangeAspect="1"/>
+            </wp:cNvGraphicFramePr>
+            <a:graphic xmlns:a="http://schemas.openxmlformats.org/drawingml/2006/main">
+              <a:graphicData uri="http://schemas.openxmlformats.org/drawingml/2006/picture">
+                <pic:pic xmlns:pic="http://schemas.openxmlformats.org/drawingml/2006/picture">
+                  <pic:nvPicPr>
+                    <pic:cNvPr id="1796303391" name="Picture 5" descr="A screenshot of a computer&#10;&#10;AI-generated content may be incorrect."/>
+                    <pic:cNvPicPr/>
+                  </pic:nvPicPr>
+                  <pic:blipFill>
+                    <a:blip r:embed="rId19" cstate="print">
+                      <a:extLst>
+                        <a:ext uri="{28A0092B-C50C-407E-A947-70E740481C1C}">
+                          <a14:useLocalDpi xmlns:a14="http://schemas.microsoft.com/office/drawing/2010/main" val="0"/>
+                        </a:ext>
+                      </a:extLst>
+                    </a:blip>
+                    <a:stretch>
+                      <a:fillRect/>
+                    </a:stretch>
+                  </pic:blipFill>
+                  <pic:spPr>
+                    <a:xfrm>
+                      <a:off x="0" y="0"/>
+                      <a:ext cx="6126480" cy="3404870"/>
+                    </a:xfrm>
+                    <a:prstGeom prst="rect">
+                      <a:avLst/>
+                    </a:prstGeom>
+                  </pic:spPr>
+                </pic:pic>
+              </a:graphicData>
+            </a:graphic>
+          </wp:inline>
+        </w:drawing>
+      </w:r>
+      <w:r>
+        <w:rPr>
+          <w:rFonts w:eastAsia="Times New Roman" w:cstheme="minorHAnsi"/>
+          <w:b/>
+          <w:bCs/>
+          <w:color w:val="1F3864"/>
+          <w:sz w:val="28"/>
+          <w:szCs w:val="28"/>
+        </w:rPr>
+        <w:t xml:space="preserve">  </w:t>
       </w:r>
     </w:p>
     <w:p>
@@ -10968,7 +11116,6 @@
               </w:rPr>
             </w:pPr>
             <w:r>
-              <w:lastRenderedPageBreak/>
               <w:t xml:space="preserve">1- </w:t>
             </w:r>
             <w:proofErr w:type="gramStart"/>
@@ -11145,14 +11292,6 @@
         </w:tabs>
         <w:spacing w:before="100" w:beforeAutospacing="1" w:after="120" w:line="240" w:lineRule="auto"/>
         <w:ind w:left="714"/>
-        <w:rPr>
-          <w:rFonts w:eastAsia="Times New Roman" w:cstheme="minorHAnsi"/>
-          <w:color w:val="000000"/>
-          <w:sz w:val="28"/>
-          <w:szCs w:val="28"/>
-        </w:rPr>
-      </w:pPr>
-      <w:r>
         <w:rPr>
           <w:rFonts w:eastAsia="Times New Roman" w:cstheme="minorHAnsi"/>
           <w:b/>
@@ -11161,6 +11300,195 @@
           <w:sz w:val="28"/>
           <w:szCs w:val="28"/>
         </w:rPr>
+      </w:pPr>
+    </w:p>
+    <w:p>
+      <w:pPr>
+        <w:tabs>
+          <w:tab w:val="left" w:pos="720"/>
+        </w:tabs>
+        <w:spacing w:before="100" w:beforeAutospacing="1" w:after="120" w:line="240" w:lineRule="auto"/>
+        <w:ind w:left="714"/>
+        <w:rPr>
+          <w:rFonts w:eastAsia="Times New Roman" w:cstheme="minorHAnsi"/>
+          <w:b/>
+          <w:bCs/>
+          <w:color w:val="1F3864"/>
+          <w:sz w:val="28"/>
+          <w:szCs w:val="28"/>
+        </w:rPr>
+      </w:pPr>
+    </w:p>
+    <w:p>
+      <w:pPr>
+        <w:tabs>
+          <w:tab w:val="left" w:pos="720"/>
+        </w:tabs>
+        <w:spacing w:before="100" w:beforeAutospacing="1" w:after="120" w:line="240" w:lineRule="auto"/>
+        <w:ind w:left="714"/>
+        <w:rPr>
+          <w:rFonts w:eastAsia="Times New Roman" w:cstheme="minorHAnsi"/>
+          <w:b/>
+          <w:bCs/>
+          <w:color w:val="1F3864"/>
+          <w:sz w:val="28"/>
+          <w:szCs w:val="28"/>
+        </w:rPr>
+      </w:pPr>
+    </w:p>
+    <w:p>
+      <w:pPr>
+        <w:tabs>
+          <w:tab w:val="left" w:pos="720"/>
+        </w:tabs>
+        <w:spacing w:before="100" w:beforeAutospacing="1" w:after="120" w:line="240" w:lineRule="auto"/>
+        <w:ind w:left="714"/>
+        <w:rPr>
+          <w:rFonts w:eastAsia="Times New Roman" w:cstheme="minorHAnsi"/>
+          <w:b/>
+          <w:bCs/>
+          <w:color w:val="1F3864"/>
+          <w:sz w:val="28"/>
+          <w:szCs w:val="28"/>
+        </w:rPr>
+      </w:pPr>
+    </w:p>
+    <w:p>
+      <w:pPr>
+        <w:tabs>
+          <w:tab w:val="left" w:pos="720"/>
+        </w:tabs>
+        <w:spacing w:before="100" w:beforeAutospacing="1" w:after="120" w:line="240" w:lineRule="auto"/>
+        <w:ind w:left="714"/>
+        <w:rPr>
+          <w:rFonts w:eastAsia="Times New Roman" w:cstheme="minorHAnsi"/>
+          <w:b/>
+          <w:bCs/>
+          <w:color w:val="1F3864"/>
+          <w:sz w:val="28"/>
+          <w:szCs w:val="28"/>
+        </w:rPr>
+      </w:pPr>
+    </w:p>
+    <w:p>
+      <w:pPr>
+        <w:tabs>
+          <w:tab w:val="left" w:pos="720"/>
+        </w:tabs>
+        <w:spacing w:before="100" w:beforeAutospacing="1" w:after="120" w:line="240" w:lineRule="auto"/>
+        <w:ind w:left="714"/>
+        <w:rPr>
+          <w:rFonts w:eastAsia="Times New Roman" w:cstheme="minorHAnsi"/>
+          <w:b/>
+          <w:bCs/>
+          <w:color w:val="1F3864"/>
+          <w:sz w:val="28"/>
+          <w:szCs w:val="28"/>
+        </w:rPr>
+      </w:pPr>
+    </w:p>
+    <w:p>
+      <w:pPr>
+        <w:tabs>
+          <w:tab w:val="left" w:pos="720"/>
+        </w:tabs>
+        <w:spacing w:before="100" w:beforeAutospacing="1" w:after="120" w:line="240" w:lineRule="auto"/>
+        <w:ind w:left="714"/>
+        <w:rPr>
+          <w:rFonts w:eastAsia="Times New Roman" w:cstheme="minorHAnsi"/>
+          <w:b/>
+          <w:bCs/>
+          <w:color w:val="1F3864"/>
+          <w:sz w:val="28"/>
+          <w:szCs w:val="28"/>
+        </w:rPr>
+      </w:pPr>
+    </w:p>
+    <w:p>
+      <w:pPr>
+        <w:tabs>
+          <w:tab w:val="left" w:pos="720"/>
+        </w:tabs>
+        <w:spacing w:before="100" w:beforeAutospacing="1" w:after="120" w:line="240" w:lineRule="auto"/>
+        <w:ind w:left="714"/>
+        <w:rPr>
+          <w:rFonts w:eastAsia="Times New Roman" w:cstheme="minorHAnsi"/>
+          <w:b/>
+          <w:bCs/>
+          <w:color w:val="1F3864"/>
+          <w:sz w:val="28"/>
+          <w:szCs w:val="28"/>
+        </w:rPr>
+      </w:pPr>
+    </w:p>
+    <w:p>
+      <w:pPr>
+        <w:tabs>
+          <w:tab w:val="left" w:pos="720"/>
+        </w:tabs>
+        <w:spacing w:before="100" w:beforeAutospacing="1" w:after="120" w:line="240" w:lineRule="auto"/>
+        <w:ind w:left="714"/>
+        <w:rPr>
+          <w:rFonts w:eastAsia="Times New Roman" w:cstheme="minorHAnsi"/>
+          <w:b/>
+          <w:bCs/>
+          <w:color w:val="1F3864"/>
+          <w:sz w:val="28"/>
+          <w:szCs w:val="28"/>
+        </w:rPr>
+      </w:pPr>
+    </w:p>
+    <w:p>
+      <w:pPr>
+        <w:tabs>
+          <w:tab w:val="left" w:pos="720"/>
+        </w:tabs>
+        <w:spacing w:before="100" w:beforeAutospacing="1" w:after="120" w:line="240" w:lineRule="auto"/>
+        <w:ind w:left="714"/>
+        <w:rPr>
+          <w:rFonts w:eastAsia="Times New Roman" w:cstheme="minorHAnsi"/>
+          <w:b/>
+          <w:bCs/>
+          <w:color w:val="1F3864"/>
+          <w:sz w:val="28"/>
+          <w:szCs w:val="28"/>
+        </w:rPr>
+      </w:pPr>
+    </w:p>
+    <w:p>
+      <w:pPr>
+        <w:tabs>
+          <w:tab w:val="left" w:pos="720"/>
+        </w:tabs>
+        <w:spacing w:before="100" w:beforeAutospacing="1" w:after="120" w:line="240" w:lineRule="auto"/>
+        <w:ind w:left="714"/>
+        <w:rPr>
+          <w:rFonts w:eastAsia="Times New Roman" w:cstheme="minorHAnsi"/>
+          <w:color w:val="000000"/>
+          <w:sz w:val="28"/>
+          <w:szCs w:val="28"/>
+        </w:rPr>
+      </w:pPr>
+      <w:r>
+        <w:rPr>
+          <w:rFonts w:eastAsia="Times New Roman" w:cstheme="minorHAnsi"/>
+          <w:b/>
+          <w:bCs/>
+          <w:color w:val="1F3864"/>
+          <w:sz w:val="28"/>
+          <w:szCs w:val="28"/>
+        </w:rPr>
+        <w:br/>
+      </w:r>
+      <w:r>
+        <w:rPr>
+          <w:rFonts w:eastAsia="Times New Roman" w:cstheme="minorHAnsi"/>
+          <w:b/>
+          <w:bCs/>
+          <w:color w:val="1F3864"/>
+          <w:sz w:val="28"/>
+          <w:szCs w:val="28"/>
+        </w:rPr>
         <w:t xml:space="preserve">Screen Design  </w:t>
       </w:r>
     </w:p>
@@ -11172,6 +11500,56 @@
           <w:color w:val="C00000"/>
         </w:rPr>
       </w:pPr>
+      <w:r>
+        <w:rPr>
+          <w:b/>
+          <w:bCs/>
+          <w:noProof/>
+          <w:color w:val="C00000"/>
+        </w:rPr>
+        <w:lastRenderedPageBreak/>
+        <w:drawing>
+          <wp:inline distT="0" distB="0" distL="0" distR="0" wp14:anchorId="685425D8" wp14:editId="4BEB18A3">
+            <wp:extent cx="5734050" cy="4575710"/>
+            <wp:effectExtent l="0" t="0" r="0" b="0"/>
+            <wp:docPr id="1725727438" name="Picture 4" descr="Screens screenshot of a phone&#10;&#10;AI-generated content may be incorrect."/>
+            <wp:cNvGraphicFramePr>
+              <a:graphicFrameLocks xmlns:a="http://schemas.openxmlformats.org/drawingml/2006/main" noChangeAspect="1"/>
+            </wp:cNvGraphicFramePr>
+            <a:graphic xmlns:a="http://schemas.openxmlformats.org/drawingml/2006/main">
+              <a:graphicData uri="http://schemas.openxmlformats.org/drawingml/2006/picture">
+                <pic:pic xmlns:pic="http://schemas.openxmlformats.org/drawingml/2006/picture">
+                  <pic:nvPicPr>
+                    <pic:cNvPr id="1725727438" name="Picture 4" descr="Screens screenshot of a phone&#10;&#10;AI-generated content may be incorrect."/>
+                    <pic:cNvPicPr/>
+                  </pic:nvPicPr>
+                  <pic:blipFill>
+                    <a:blip r:embed="rId20" cstate="print">
+                      <a:extLst>
+                        <a:ext uri="{28A0092B-C50C-407E-A947-70E740481C1C}">
+                          <a14:useLocalDpi xmlns:a14="http://schemas.microsoft.com/office/drawing/2010/main" val="0"/>
+                        </a:ext>
+                      </a:extLst>
+                    </a:blip>
+                    <a:stretch>
+                      <a:fillRect/>
+                    </a:stretch>
+                  </pic:blipFill>
+                  <pic:spPr>
+                    <a:xfrm>
+                      <a:off x="0" y="0"/>
+                      <a:ext cx="5749937" cy="4588387"/>
+                    </a:xfrm>
+                    <a:prstGeom prst="rect">
+                      <a:avLst/>
+                    </a:prstGeom>
+                  </pic:spPr>
+                </pic:pic>
+              </a:graphicData>
+            </a:graphic>
+          </wp:inline>
+        </w:drawing>
+      </w:r>
     </w:p>
     <w:p>
       <w:pPr>
@@ -11780,6 +12158,7 @@
                 <w:b/>
                 <w:bCs/>
               </w:rPr>
+              <w:lastRenderedPageBreak/>
               <w:t>Acceptance Criteria</w:t>
             </w:r>
           </w:p>
@@ -12076,7 +12455,6 @@
               <w:spacing w:after="0"/>
             </w:pPr>
             <w:r>
-              <w:lastRenderedPageBreak/>
               <w:t xml:space="preserve">1- User </w:t>
             </w:r>
             <w:r>
@@ -12385,6 +12763,7 @@
           <w:rFonts w:eastAsia="Times New Roman" w:cstheme="minorHAnsi"/>
           <w:b/>
           <w:bCs/>
+          <w:noProof/>
           <w:color w:val="1F3864"/>
           <w:sz w:val="28"/>
           <w:szCs w:val="28"/>
@@ -12406,7 +12785,7 @@
                     <pic:cNvPicPr/>
                   </pic:nvPicPr>
                   <pic:blipFill>
-                    <a:blip r:embed="rId18"/>
+                    <a:blip r:embed="rId21"/>
                     <a:stretch>
                       <a:fillRect/>
                     </a:stretch>
@@ -14618,6 +14997,7 @@
         <w:rPr>
           <w:b/>
           <w:bCs/>
+          <w:noProof/>
           <w:color w:val="C00000"/>
         </w:rPr>
         <w:drawing>
@@ -14636,7 +15016,7 @@
                     <pic:cNvPicPr/>
                   </pic:nvPicPr>
                   <pic:blipFill>
-                    <a:blip r:embed="rId19"/>
+                    <a:blip r:embed="rId22"/>
                     <a:stretch>
                       <a:fillRect/>
                     </a:stretch>
@@ -16756,6 +17136,7 @@
         <w:rPr>
           <w:b/>
           <w:bCs/>
+          <w:noProof/>
           <w:color w:val="C00000"/>
         </w:rPr>
         <w:drawing>
@@ -16774,7 +17155,7 @@
                     <pic:cNvPicPr/>
                   </pic:nvPicPr>
                   <pic:blipFill>
-                    <a:blip r:embed="rId20"/>
+                    <a:blip r:embed="rId23"/>
                     <a:stretch>
                       <a:fillRect/>
                     </a:stretch>
@@ -18841,6 +19222,7 @@
       <w:r>
         <w:rPr>
           <w:rFonts w:eastAsia="Times New Roman" w:cstheme="minorHAnsi"/>
+          <w:noProof/>
           <w:color w:val="000000"/>
           <w:sz w:val="28"/>
           <w:szCs w:val="28"/>
@@ -18861,7 +19243,7 @@
                     <pic:cNvPicPr/>
                   </pic:nvPicPr>
                   <pic:blipFill>
-                    <a:blip r:embed="rId21"/>
+                    <a:blip r:embed="rId24"/>
                     <a:stretch>
                       <a:fillRect/>
                     </a:stretch>
@@ -20892,7 +21274,7 @@
           <w:noProof/>
         </w:rPr>
         <w:drawing>
-          <wp:inline distT="0" distB="0" distL="0" distR="0" wp14:anchorId="7BB5886D" wp14:editId="0F1D2E63">
+          <wp:inline distT="0" distB="0" distL="0" distR="0" wp14:anchorId="7BB5886D" wp14:editId="5D977676">
             <wp:extent cx="4682490" cy="4538832"/>
             <wp:effectExtent l="0" t="0" r="3810" b="0"/>
             <wp:docPr id="1366289471" name="Picture 5" descr="A screenshot of a phone&#10;&#10;AI-generated content may be incorrect."/>
@@ -20907,7 +21289,7 @@
                     <pic:cNvPicPr/>
                   </pic:nvPicPr>
                   <pic:blipFill>
-                    <a:blip r:embed="rId22" cstate="print">
+                    <a:blip r:embed="rId25" cstate="print">
                       <a:extLst>
                         <a:ext uri="{28A0092B-C50C-407E-A947-70E740481C1C}">
                           <a14:useLocalDpi xmlns:a14="http://schemas.microsoft.com/office/drawing/2010/main" val="0"/>
@@ -22932,7 +23314,7 @@
           <w:noProof/>
         </w:rPr>
         <w:drawing>
-          <wp:inline distT="0" distB="0" distL="0" distR="0" wp14:anchorId="4EE4D85C" wp14:editId="2D54750B">
+          <wp:inline distT="0" distB="0" distL="0" distR="0" wp14:anchorId="4EE4D85C" wp14:editId="47748ECF">
             <wp:extent cx="6126480" cy="3260090"/>
             <wp:effectExtent l="0" t="0" r="7620" b="0"/>
             <wp:docPr id="1126969511" name="Picture 2" descr="A screenshot of a phone&#10;&#10;AI-generated content may be incorrect."/>
@@ -22947,7 +23329,7 @@
                     <pic:cNvPicPr/>
                   </pic:nvPicPr>
                   <pic:blipFill>
-                    <a:blip r:embed="rId23" cstate="print">
+                    <a:blip r:embed="rId26" cstate="print">
                       <a:extLst>
                         <a:ext uri="{28A0092B-C50C-407E-A947-70E740481C1C}">
                           <a14:useLocalDpi xmlns:a14="http://schemas.microsoft.com/office/drawing/2010/main" val="0"/>
@@ -24721,7 +25103,7 @@
           <w:noProof/>
         </w:rPr>
         <w:drawing>
-          <wp:inline distT="0" distB="0" distL="0" distR="0" wp14:anchorId="56811328" wp14:editId="2754917B">
+          <wp:inline distT="0" distB="0" distL="0" distR="0" wp14:anchorId="56811328" wp14:editId="116AC0D6">
             <wp:extent cx="3821430" cy="5286398"/>
             <wp:effectExtent l="0" t="0" r="7620" b="9525"/>
             <wp:docPr id="1147652150" name="Picture 3" descr="A screenshot of a screen&#10;&#10;AI-generated content may be incorrect."/>
@@ -24736,7 +25118,7 @@
                     <pic:cNvPicPr/>
                   </pic:nvPicPr>
                   <pic:blipFill>
-                    <a:blip r:embed="rId24" cstate="print">
+                    <a:blip r:embed="rId27" cstate="print">
                       <a:extLst>
                         <a:ext uri="{28A0092B-C50C-407E-A947-70E740481C1C}">
                           <a14:useLocalDpi xmlns:a14="http://schemas.microsoft.com/office/drawing/2010/main" val="0"/>
@@ -26352,7 +26734,7 @@
           <w:noProof/>
         </w:rPr>
         <w:drawing>
-          <wp:inline distT="0" distB="0" distL="0" distR="0" wp14:anchorId="279ABD50" wp14:editId="25E99E67">
+          <wp:inline distT="0" distB="0" distL="0" distR="0" wp14:anchorId="279ABD50" wp14:editId="7F058275">
             <wp:extent cx="6126480" cy="2092960"/>
             <wp:effectExtent l="0" t="0" r="7620" b="2540"/>
             <wp:docPr id="327445174" name="Picture 4" descr="A screenshot of a cell phone&#10;&#10;AI-generated content may be incorrect."/>
@@ -26367,7 +26749,7 @@
                     <pic:cNvPicPr/>
                   </pic:nvPicPr>
                   <pic:blipFill>
-                    <a:blip r:embed="rId25" cstate="print">
+                    <a:blip r:embed="rId28" cstate="print">
                       <a:extLst>
                         <a:ext uri="{28A0092B-C50C-407E-A947-70E740481C1C}">
                           <a14:useLocalDpi xmlns:a14="http://schemas.microsoft.com/office/drawing/2010/main" val="0"/>
@@ -27795,6 +28177,9 @@
         <w:ind w:left="284"/>
       </w:pPr>
       <w:r>
+        <w:rPr>
+          <w:noProof/>
+        </w:rPr>
         <w:drawing>
           <wp:inline distT="0" distB="0" distL="0" distR="0" wp14:anchorId="57A8C935" wp14:editId="722BD20A">
             <wp:extent cx="4740051" cy="3505504"/>
@@ -27811,7 +28196,7 @@
                     <pic:cNvPicPr/>
                   </pic:nvPicPr>
                   <pic:blipFill>
-                    <a:blip r:embed="rId26"/>
+                    <a:blip r:embed="rId29"/>
                     <a:stretch>
                       <a:fillRect/>
                     </a:stretch>
@@ -28114,6 +28499,21 @@
     <w:p/>
     <w:p>
       <w:pPr>
+        <w:pStyle w:val="Heading2"/>
+        <w:spacing w:before="120"/>
+      </w:pPr>
+      <w:bookmarkStart w:id="21" w:name="_Toc128921826"/>
+      <w:r>
+        <w:lastRenderedPageBreak/>
+        <w:t>System Navigation Map</w:t>
+      </w:r>
+      <w:bookmarkEnd w:id="21"/>
+      <w:r>
+        <w:t xml:space="preserve"> </w:t>
+      </w:r>
+    </w:p>
+    <w:p>
+      <w:pPr>
         <w:pStyle w:val="Heading1"/>
         <w:rPr>
           <w:color w:val="4F81BD" w:themeColor="accent1"/>
@@ -28121,9 +28521,136 @@
       </w:pPr>
       <w:r>
         <w:rPr>
+          <w:noProof/>
           <w:color w:val="4F81BD" w:themeColor="accent1"/>
         </w:rPr>
+        <w:drawing>
+          <wp:inline distT="0" distB="0" distL="0" distR="0" wp14:anchorId="1D7BF1F6" wp14:editId="517CCA6E">
+            <wp:extent cx="6126480" cy="4084955"/>
+            <wp:effectExtent l="0" t="0" r="7620" b="0"/>
+            <wp:docPr id="98400861" name="Picture 1" descr="A screenshot of a computer&#10;&#10;AI-generated content may be incorrect."/>
+            <wp:cNvGraphicFramePr>
+              <a:graphicFrameLocks xmlns:a="http://schemas.openxmlformats.org/drawingml/2006/main" noChangeAspect="1"/>
+            </wp:cNvGraphicFramePr>
+            <a:graphic xmlns:a="http://schemas.openxmlformats.org/drawingml/2006/main">
+              <a:graphicData uri="http://schemas.openxmlformats.org/drawingml/2006/picture">
+                <pic:pic xmlns:pic="http://schemas.openxmlformats.org/drawingml/2006/picture">
+                  <pic:nvPicPr>
+                    <pic:cNvPr id="98400861" name="Picture 1" descr="A screenshot of a computer&#10;&#10;AI-generated content may be incorrect."/>
+                    <pic:cNvPicPr/>
+                  </pic:nvPicPr>
+                  <pic:blipFill>
+                    <a:blip r:embed="rId30" cstate="print">
+                      <a:extLst>
+                        <a:ext uri="{28A0092B-C50C-407E-A947-70E740481C1C}">
+                          <a14:useLocalDpi xmlns:a14="http://schemas.microsoft.com/office/drawing/2010/main" val="0"/>
+                        </a:ext>
+                      </a:extLst>
+                    </a:blip>
+                    <a:stretch>
+                      <a:fillRect/>
+                    </a:stretch>
+                  </pic:blipFill>
+                  <pic:spPr>
+                    <a:xfrm>
+                      <a:off x="0" y="0"/>
+                      <a:ext cx="6126480" cy="4084955"/>
+                    </a:xfrm>
+                    <a:prstGeom prst="rect">
+                      <a:avLst/>
+                    </a:prstGeom>
+                  </pic:spPr>
+                </pic:pic>
+              </a:graphicData>
+            </a:graphic>
+          </wp:inline>
+        </w:drawing>
+      </w:r>
+    </w:p>
+    <w:p/>
+    <w:p/>
+    <w:p/>
+    <w:p/>
+    <w:p/>
+    <w:p/>
+    <w:p/>
+    <w:p/>
+    <w:p>
+      <w:r>
+        <w:rPr>
+          <w:noProof/>
+        </w:rPr>
         <w:lastRenderedPageBreak/>
+        <w:drawing>
+          <wp:inline distT="0" distB="0" distL="0" distR="0" wp14:anchorId="39E158B3" wp14:editId="085431F1">
+            <wp:extent cx="6126480" cy="5021580"/>
+            <wp:effectExtent l="0" t="0" r="7620" b="7620"/>
+            <wp:docPr id="749394182" name="Picture 2" descr="A screenshot of a computer&#10;&#10;AI-generated content may be incorrect."/>
+            <wp:cNvGraphicFramePr>
+              <a:graphicFrameLocks xmlns:a="http://schemas.openxmlformats.org/drawingml/2006/main" noChangeAspect="1"/>
+            </wp:cNvGraphicFramePr>
+            <a:graphic xmlns:a="http://schemas.openxmlformats.org/drawingml/2006/main">
+              <a:graphicData uri="http://schemas.openxmlformats.org/drawingml/2006/picture">
+                <pic:pic xmlns:pic="http://schemas.openxmlformats.org/drawingml/2006/picture">
+                  <pic:nvPicPr>
+                    <pic:cNvPr id="749394182" name="Picture 2" descr="A screenshot of a computer&#10;&#10;AI-generated content may be incorrect."/>
+                    <pic:cNvPicPr/>
+                  </pic:nvPicPr>
+                  <pic:blipFill>
+                    <a:blip r:embed="rId31" cstate="print">
+                      <a:extLst>
+                        <a:ext uri="{28A0092B-C50C-407E-A947-70E740481C1C}">
+                          <a14:useLocalDpi xmlns:a14="http://schemas.microsoft.com/office/drawing/2010/main" val="0"/>
+                        </a:ext>
+                      </a:extLst>
+                    </a:blip>
+                    <a:stretch>
+                      <a:fillRect/>
+                    </a:stretch>
+                  </pic:blipFill>
+                  <pic:spPr>
+                    <a:xfrm>
+                      <a:off x="0" y="0"/>
+                      <a:ext cx="6126480" cy="5021580"/>
+                    </a:xfrm>
+                    <a:prstGeom prst="rect">
+                      <a:avLst/>
+                    </a:prstGeom>
+                  </pic:spPr>
+                </pic:pic>
+              </a:graphicData>
+            </a:graphic>
+          </wp:inline>
+        </w:drawing>
+      </w:r>
+    </w:p>
+    <w:p>
+      <w:pPr>
+        <w:pStyle w:val="Heading1"/>
+        <w:rPr>
+          <w:color w:val="4F81BD" w:themeColor="accent1"/>
+        </w:rPr>
+      </w:pPr>
+    </w:p>
+    <w:p>
+      <w:pPr>
+        <w:pStyle w:val="Heading1"/>
+        <w:rPr>
+          <w:color w:val="4F81BD" w:themeColor="accent1"/>
+        </w:rPr>
+      </w:pPr>
+    </w:p>
+    <w:p>
+      <w:pPr>
+        <w:pStyle w:val="Heading1"/>
+        <w:rPr>
+          <w:color w:val="4F81BD" w:themeColor="accent1"/>
+        </w:rPr>
+      </w:pPr>
+      <w:r>
+        <w:rPr>
+          <w:color w:val="4F81BD" w:themeColor="accent1"/>
+        </w:rPr>
         <w:t xml:space="preserve">The Tool used </w:t>
       </w:r>
       <w:r>
@@ -28219,6 +28746,7 @@
                 <w:b/>
                 <w:bCs/>
               </w:rPr>
+              <w:lastRenderedPageBreak/>
               <w:t>Student</w:t>
             </w:r>
           </w:p>
@@ -28270,22 +28798,13 @@
             </w:r>
             <w:proofErr w:type="gramStart"/>
             <w:r>
-              <w:t xml:space="preserve">3 </w:t>
-            </w:r>
-            <w:r>
-              <w:t>,</w:t>
-            </w:r>
-            <w:r>
-              <w:t>non</w:t>
+              <w:t>3 ,non</w:t>
             </w:r>
             <w:proofErr w:type="gramEnd"/>
             <w:r>
-              <w:t>-functional requirement</w:t>
-            </w:r>
-            <w:r>
-              <w:t xml:space="preserve"> and system navigation for 1,2,3</w:t>
-            </w:r>
-            <w:ins w:id="21" w:author="Microsoft Word" w:date="2025-03-21T06:47:00Z" w16du:dateUtc="2025-03-21T04:47:00Z">
+              <w:t>-functional requirement and system navigation for 1,2,3</w:t>
+            </w:r>
+            <w:ins w:id="22" w:author="Microsoft Word" w:date="2025-03-21T06:47:00Z" w16du:dateUtc="2025-03-21T04:47:00Z">
               <w:r>
                 <w:t>.</w:t>
               </w:r>
@@ -28382,10 +28901,7 @@
             </w:r>
             <w:proofErr w:type="gramEnd"/>
             <w:r>
-              <w:t xml:space="preserve"> navigation for 4,5,6,7 and 12</w:t>
-            </w:r>
-            <w:r>
-              <w:t>.</w:t>
+              <w:t xml:space="preserve"> navigation for 4,5,6,7 and 12.</w:t>
             </w:r>
           </w:p>
         </w:tc>
@@ -28413,8 +28929,8 @@
       </w:pPr>
     </w:p>
     <w:sectPr>
-      <w:headerReference w:type="default" r:id="rId27"/>
-      <w:footerReference w:type="default" r:id="rId28"/>
+      <w:headerReference w:type="default" r:id="rId32"/>
+      <w:footerReference w:type="default" r:id="rId33"/>
       <w:pgSz w:w="12240" w:h="15840"/>
       <w:pgMar w:top="1152" w:right="1296" w:bottom="1008" w:left="1296" w:header="720" w:footer="720" w:gutter="0"/>
       <w:cols w:space="720"/>
@@ -28469,7 +28985,6 @@
       </w:rPr>
       <w:id w:val="240828793"/>
     </w:sdtPr>
-    <w:sdtEndPr/>
     <w:sdtContent>
       <w:p>
         <w:pPr>
@@ -33081,6 +33596,7 @@
   <w:style w:type="character" w:default="1" w:styleId="DefaultParagraphFont">
     <w:name w:val="Default Paragraph Font"/>
     <w:uiPriority w:val="1"/>
+    <w:semiHidden/>
     <w:unhideWhenUsed/>
   </w:style>
   <w:style w:type="table" w:default="1" w:styleId="TableNormal">
@@ -33820,6 +34336,27 @@
 </file>
 
 <file path=customXml/item2.xml><?xml version="1.0" encoding="utf-8"?>
+<s:customData xmlns="http://www.wps.cn/officeDocument/2013/wpsCustomData" xmlns:s="http://www.wps.cn/officeDocument/2013/wpsCustomData">
+  <customSectProps/>
+  <customShpExts>
+    <customShpInfo spid="_x0000_s1026"/>
+  </customShpExts>
+</s:customData>
+</file>
+
+<file path=customXml/item3.xml><?xml version="1.0" encoding="utf-8"?>
+<b:Sources xmlns:b="http://schemas.openxmlformats.org/officeDocument/2006/bibliography" xmlns="http://schemas.openxmlformats.org/officeDocument/2006/bibliography" SelectedStyle="\APA.XSL" StyleName="APA Fifth Edition"/>
+</file>
+
+<file path=customXml/item4.xml><?xml version="1.0" encoding="utf-8"?>
+<p:properties xmlns:p="http://schemas.microsoft.com/office/2006/metadata/properties" xmlns:xsi="http://www.w3.org/2001/XMLSchema-instance" xmlns:pc="http://schemas.microsoft.com/office/infopath/2007/PartnerControls">
+  <documentManagement>
+    <_activity xmlns="9ffdf6cc-3978-4601-a405-42bc48eb9bd2" xsi:nil="true"/>
+  </documentManagement>
+</p:properties>
+</file>
+
+<file path=customXml/item5.xml><?xml version="1.0" encoding="utf-8"?>
 <ct:contentTypeSchema xmlns:ct="http://schemas.microsoft.com/office/2006/metadata/contentType" xmlns:ma="http://schemas.microsoft.com/office/2006/metadata/properties/metaAttributes" ct:_="" ma:_="" ma:contentTypeName="Document" ma:contentTypeID="0x010100DD324CF696ABE44096995EA6E9653397" ma:contentTypeVersion="6" ma:contentTypeDescription="Create a new document." ma:contentTypeScope="" ma:versionID="6a033940d01cffb3dc86d2d06b6a2358">
   <xsd:schema xmlns:xsd="http://www.w3.org/2001/XMLSchema" xmlns:xs="http://www.w3.org/2001/XMLSchema" xmlns:p="http://schemas.microsoft.com/office/2006/metadata/properties" xmlns:ns3="9ffdf6cc-3978-4601-a405-42bc48eb9bd2" targetNamespace="http://schemas.microsoft.com/office/2006/metadata/properties" ma:root="true" ma:fieldsID="ca9ba62fa0d6e083af915b17ddef4aa7" ns3:_="">
     <xsd:import namespace="9ffdf6cc-3978-4601-a405-42bc48eb9bd2"/>
@@ -33975,27 +34512,6 @@
 </ct:contentTypeSchema>
 </file>
 
-<file path=customXml/item3.xml><?xml version="1.0" encoding="utf-8"?>
-<p:properties xmlns:p="http://schemas.microsoft.com/office/2006/metadata/properties" xmlns:xsi="http://www.w3.org/2001/XMLSchema-instance" xmlns:pc="http://schemas.microsoft.com/office/infopath/2007/PartnerControls">
-  <documentManagement>
-    <_activity xmlns="9ffdf6cc-3978-4601-a405-42bc48eb9bd2" xsi:nil="true"/>
-  </documentManagement>
-</p:properties>
-</file>
-
-<file path=customXml/item4.xml><?xml version="1.0" encoding="utf-8"?>
-<b:Sources xmlns:b="http://schemas.openxmlformats.org/officeDocument/2006/bibliography" xmlns="http://schemas.openxmlformats.org/officeDocument/2006/bibliography" SelectedStyle="\APA.XSL" StyleName="APA Fifth Edition"/>
-</file>
-
-<file path=customXml/item5.xml><?xml version="1.0" encoding="utf-8"?>
-<s:customData xmlns="http://www.wps.cn/officeDocument/2013/wpsCustomData" xmlns:s="http://www.wps.cn/officeDocument/2013/wpsCustomData">
-  <customSectProps/>
-  <customShpExts>
-    <customShpInfo spid="_x0000_s1026"/>
-  </customShpExts>
-</s:customData>
-</file>
-
 <file path=customXml/itemProps1.xml><?xml version="1.0" encoding="utf-8"?>
 <ds:datastoreItem xmlns:ds="http://schemas.openxmlformats.org/officeDocument/2006/customXml" ds:itemID="{93A116F2-DD05-4C34-B35A-43D80D5D0C5D}">
   <ds:schemaRefs>
@@ -34005,6 +34521,32 @@
 </file>
 
 <file path=customXml/itemProps2.xml><?xml version="1.0" encoding="utf-8"?>
+<ds:datastoreItem xmlns:ds="http://schemas.openxmlformats.org/officeDocument/2006/customXml" ds:itemID="{B1977F7D-205B-4081-913C-38D41E755F92}">
+  <ds:schemaRefs>
+    <ds:schemaRef ds:uri="http://www.wps.cn/officeDocument/2013/wpsCustomData"/>
+  </ds:schemaRefs>
+</ds:datastoreItem>
+</file>
+
+<file path=customXml/itemProps3.xml><?xml version="1.0" encoding="utf-8"?>
+<ds:datastoreItem xmlns:ds="http://schemas.openxmlformats.org/officeDocument/2006/customXml" ds:itemID="{18D9EA5A-BEF4-447A-9DDF-8DDA3396ED74}">
+  <ds:schemaRefs>
+    <ds:schemaRef ds:uri="http://schemas.openxmlformats.org/officeDocument/2006/bibliography"/>
+  </ds:schemaRefs>
+</ds:datastoreItem>
+</file>
+
+<file path=customXml/itemProps4.xml><?xml version="1.0" encoding="utf-8"?>
+<ds:datastoreItem xmlns:ds="http://schemas.openxmlformats.org/officeDocument/2006/customXml" ds:itemID="{5B6D8B98-3B43-4670-AB57-BB7466B78912}">
+  <ds:schemaRefs>
+    <ds:schemaRef ds:uri="http://schemas.microsoft.com/office/2006/metadata/properties"/>
+    <ds:schemaRef ds:uri="http://schemas.microsoft.com/office/infopath/2007/PartnerControls"/>
+    <ds:schemaRef ds:uri="9ffdf6cc-3978-4601-a405-42bc48eb9bd2"/>
+  </ds:schemaRefs>
+</ds:datastoreItem>
+</file>
+
+<file path=customXml/itemProps5.xml><?xml version="1.0" encoding="utf-8"?>
 <ds:datastoreItem xmlns:ds="http://schemas.openxmlformats.org/officeDocument/2006/customXml" ds:itemID="{945FB7DE-F657-4A5F-B9CC-79FB617C8CA3}">
   <ds:schemaRefs>
     <ds:schemaRef ds:uri="http://schemas.microsoft.com/office/2006/metadata/contentType"/>
@@ -34020,36 +34562,4 @@
     <ds:schemaRef ds:uri="http://schemas.microsoft.com/internal/obd"/>
   </ds:schemaRefs>
 </ds:datastoreItem>
-</file>
-
-<file path=customXml/itemProps3.xml><?xml version="1.0" encoding="utf-8"?>
-<ds:datastoreItem xmlns:ds="http://schemas.openxmlformats.org/officeDocument/2006/customXml" ds:itemID="{5B6D8B98-3B43-4670-AB57-BB7466B78912}">
-  <ds:schemaRefs>
-    <ds:schemaRef ds:uri="http://schemas.microsoft.com/office/2006/metadata/properties"/>
-    <ds:schemaRef ds:uri="http://schemas.openxmlformats.org/package/2006/metadata/core-properties"/>
-    <ds:schemaRef ds:uri="http://purl.org/dc/dcmitype/"/>
-    <ds:schemaRef ds:uri="http://purl.org/dc/elements/1.1/"/>
-    <ds:schemaRef ds:uri="http://schemas.microsoft.com/office/2006/documentManagement/types"/>
-    <ds:schemaRef ds:uri="http://schemas.microsoft.com/office/infopath/2007/PartnerControls"/>
-    <ds:schemaRef ds:uri="http://purl.org/dc/terms/"/>
-    <ds:schemaRef ds:uri="9ffdf6cc-3978-4601-a405-42bc48eb9bd2"/>
-    <ds:schemaRef ds:uri="http://www.w3.org/XML/1998/namespace"/>
-  </ds:schemaRefs>
-</ds:datastoreItem>
-</file>
-
-<file path=customXml/itemProps4.xml><?xml version="1.0" encoding="utf-8"?>
-<ds:datastoreItem xmlns:ds="http://schemas.openxmlformats.org/officeDocument/2006/customXml" ds:itemID="{18D9EA5A-BEF4-447A-9DDF-8DDA3396ED74}">
-  <ds:schemaRefs>
-    <ds:schemaRef ds:uri="http://schemas.openxmlformats.org/officeDocument/2006/bibliography"/>
-  </ds:schemaRefs>
-</ds:datastoreItem>
-</file>
-
-<file path=customXml/itemProps5.xml><?xml version="1.0" encoding="utf-8"?>
-<ds:datastoreItem xmlns:ds="http://schemas.openxmlformats.org/officeDocument/2006/customXml" ds:itemID="{B1977F7D-205B-4081-913C-38D41E755F92}">
-  <ds:schemaRefs>
-    <ds:schemaRef ds:uri="http://www.wps.cn/officeDocument/2013/wpsCustomData"/>
-  </ds:schemaRefs>
-</ds:datastoreItem>
 </file>
</xml_diff>